<commit_message>
Ajusta ponto médio questão 1
</commit_message>
<xml_diff>
--- a/Arquivos/Estatistica/Prova 01.docx
+++ b/Arquivos/Estatistica/Prova 01.docx
@@ -3138,7 +3138,7 @@
                 <w:sz w:val="22"/>
                 <w:szCs w:val="22"/>
               </w:rPr>
-              <w:t>225</w:t>
+              <w:t>14,16</w:t>
             </w:r>
           </w:p>
         </w:tc>
@@ -3388,7 +3388,7 @@
                 <w:sz w:val="22"/>
                 <w:szCs w:val="22"/>
               </w:rPr>
-              <w:t>227</w:t>
+              <w:t>14,48</w:t>
             </w:r>
           </w:p>
         </w:tc>
@@ -3638,7 +3638,7 @@
                 <w:sz w:val="22"/>
                 <w:szCs w:val="22"/>
               </w:rPr>
-              <w:t>229</w:t>
+              <w:t>14,80</w:t>
             </w:r>
           </w:p>
         </w:tc>
@@ -3888,7 +3888,7 @@
                 <w:sz w:val="22"/>
                 <w:szCs w:val="22"/>
               </w:rPr>
-              <w:t>231</w:t>
+              <w:t>15,12</w:t>
             </w:r>
           </w:p>
         </w:tc>
@@ -4138,7 +4138,7 @@
                 <w:sz w:val="22"/>
                 <w:szCs w:val="22"/>
               </w:rPr>
-              <w:t>233</w:t>
+              <w:t>15,44</w:t>
             </w:r>
           </w:p>
         </w:tc>
@@ -4388,7 +4388,7 @@
                 <w:sz w:val="22"/>
                 <w:szCs w:val="22"/>
               </w:rPr>
-              <w:t>235</w:t>
+              <w:t>15,76</w:t>
             </w:r>
           </w:p>
         </w:tc>
@@ -5525,23 +5525,7 @@
           <w:i/>
           <w:iCs/>
         </w:rPr>
-        <w:t xml:space="preserve"> </w:t>
-      </w:r>
-      <w:r>
-        <w:rPr>
-          <w:rFonts w:ascii="Arial" w:hAnsi="Arial" w:cs="Arial"/>
-          <w:i/>
-          <w:iCs/>
-        </w:rPr>
-        <w:t>mm</w:t>
-      </w:r>
-      <w:r>
-        <w:rPr>
-          <w:rFonts w:ascii="Arial" w:hAnsi="Arial" w:cs="Arial"/>
-          <w:i/>
-          <w:iCs/>
-        </w:rPr>
-        <w:t xml:space="preserve"> </w:t>
+        <w:t xml:space="preserve"> mm </w:t>
       </w:r>
       <w:r>
         <w:rPr>
@@ -5566,13 +5550,7 @@
         <w:rPr>
           <w:rFonts w:ascii="Arial" w:hAnsi="Arial" w:cs="Arial"/>
         </w:rPr>
-        <w:t xml:space="preserve">Mediana = </w:t>
-      </w:r>
-      <w:r>
-        <w:rPr>
-          <w:rFonts w:ascii="Arial" w:hAnsi="Arial" w:cs="Arial"/>
-        </w:rPr>
-        <w:t>118,34</w:t>
+        <w:t>Mediana = 118,34</w:t>
       </w:r>
       <w:r>
         <w:rPr>
@@ -5580,15 +5558,7 @@
           <w:i/>
           <w:iCs/>
         </w:rPr>
-        <w:t xml:space="preserve"> mm</w:t>
-      </w:r>
-      <w:r>
-        <w:rPr>
-          <w:rFonts w:ascii="Arial" w:hAnsi="Arial" w:cs="Arial"/>
-          <w:i/>
-          <w:iCs/>
-        </w:rPr>
-        <w:t xml:space="preserve"> </w:t>
+        <w:t xml:space="preserve"> mm </w:t>
       </w:r>
       <w:r>
         <w:rPr>
@@ -5633,19 +5603,7 @@
           <w:rFonts w:ascii="Arial" w:hAnsi="Arial" w:cs="Arial"/>
         </w:rPr>
         <w:lastRenderedPageBreak/>
-        <w:t>Amplitude total = 0,07 (</w:t>
-      </w:r>
-      <w:r>
-        <w:rPr>
-          <w:rFonts w:ascii="Arial" w:hAnsi="Arial" w:cs="Arial"/>
-        </w:rPr>
-        <w:t>118,36-118,29</w:t>
-      </w:r>
-      <w:r>
-        <w:rPr>
-          <w:rFonts w:ascii="Arial" w:hAnsi="Arial" w:cs="Arial"/>
-        </w:rPr>
-        <w:t>)</w:t>
+        <w:t>Amplitude total = 0,07 (118,36-118,29)</w:t>
       </w:r>
     </w:p>
     <w:p>
@@ -6681,15 +6639,7 @@
           <w:i/>
           <w:iCs/>
         </w:rPr>
-        <w:t xml:space="preserve"> </w:t>
-      </w:r>
-      <w:r>
-        <w:rPr>
-          <w:rFonts w:ascii="Arial" w:hAnsi="Arial" w:cs="Arial"/>
-          <w:i/>
-          <w:iCs/>
-        </w:rPr>
-        <w:t>mm</w:t>
+        <w:t xml:space="preserve"> mm</w:t>
       </w:r>
       <w:r>
         <w:rPr>
@@ -7846,17 +7796,7 @@
           <w:sz w:val="24"/>
           <w:szCs w:val="24"/>
         </w:rPr>
-        <w:t xml:space="preserve">513 </w:t>
-      </w:r>
-      <w:r>
-        <w:rPr>
-          <w:rFonts w:ascii="Arial" w:hAnsi="Arial" w:cs="Arial"/>
-          <w:b/>
-          <w:bCs/>
-          <w:sz w:val="24"/>
-          <w:szCs w:val="24"/>
-        </w:rPr>
-        <w:t>MPa</w:t>
+        <w:t>513 MPa</w:t>
       </w:r>
       <w:r>
         <w:rPr>
@@ -9038,34 +8978,7 @@
           <w:sz w:val="24"/>
           <w:szCs w:val="24"/>
         </w:rPr>
-        <w:t>42,01</w:t>
-      </w:r>
-      <w:r>
-        <w:rPr>
-          <w:rFonts w:ascii="Arial" w:hAnsi="Arial" w:cs="Arial"/>
-          <w:color w:val="000000"/>
-          <w:sz w:val="24"/>
-          <w:szCs w:val="24"/>
-        </w:rPr>
-        <w:t>/</w:t>
-      </w:r>
-      <w:r>
-        <w:rPr>
-          <w:rFonts w:ascii="Arial" w:hAnsi="Arial" w:cs="Arial"/>
-          <w:color w:val="000000"/>
-          <w:sz w:val="24"/>
-          <w:szCs w:val="24"/>
-        </w:rPr>
-        <w:t>545,33</w:t>
-      </w:r>
-      <w:r>
-        <w:rPr>
-          <w:rFonts w:ascii="Arial" w:hAnsi="Arial" w:cs="Arial"/>
-          <w:color w:val="000000"/>
-          <w:sz w:val="24"/>
-          <w:szCs w:val="24"/>
-        </w:rPr>
-        <w:t>*100</w:t>
+        <w:t>42,01/545,33*100</w:t>
       </w:r>
     </w:p>
     <w:p>
@@ -9111,25 +9024,7 @@
         <w:rPr>
           <w:rFonts w:ascii="Arial" w:hAnsi="Arial" w:cs="Arial"/>
         </w:rPr>
-        <w:t>M</w:t>
-      </w:r>
-      <w:r>
-        <w:rPr>
-          <w:rFonts w:ascii="Arial" w:hAnsi="Arial" w:cs="Arial"/>
-        </w:rPr>
-        <w:t>P</w:t>
-      </w:r>
-      <w:r>
-        <w:rPr>
-          <w:rFonts w:ascii="Arial" w:hAnsi="Arial" w:cs="Arial"/>
-        </w:rPr>
-        <w:t>a</w:t>
-      </w:r>
-      <w:r>
-        <w:rPr>
-          <w:rFonts w:ascii="Arial" w:hAnsi="Arial" w:cs="Arial"/>
-        </w:rPr>
-        <w:t>).</w:t>
+        <w:t>MPa).</w:t>
       </w:r>
     </w:p>
     <w:tbl>

</xml_diff>